<commit_message>
made all docx changes requested in last official meeting
</commit_message>
<xml_diff>
--- a/services/web/project/static/templateV4.docx
+++ b/services/web/project/static/templateV4.docx
@@ -14,479 +14,12 @@
         </w:rPr>
       </w:pPr>
       <w:r>
-        <w:rPr>
-          <w:b/>
-          <w:bCs/>
-          <w:sz w:val="18"/>
-          <w:szCs w:val="18"/>
-        </w:rPr>
-        <mc:AlternateContent>
-          <mc:Choice Requires="wps">
-            <w:drawing>
-              <wp:anchor behindDoc="1" distT="0" distB="0" distL="0" distR="0" simplePos="0" locked="0" layoutInCell="1" allowOverlap="1" relativeHeight="4">
-                <wp:simplePos x="0" y="0"/>
-                <wp:positionH relativeFrom="column">
-                  <wp:posOffset>-99695</wp:posOffset>
-                </wp:positionH>
-                <wp:positionV relativeFrom="paragraph">
-                  <wp:posOffset>59055</wp:posOffset>
-                </wp:positionV>
-                <wp:extent cx="7277735" cy="4448810"/>
-                <wp:effectExtent l="0" t="0" r="0" b="0"/>
-                <wp:wrapNone/>
-                <wp:docPr id="1" name="Shape1"/>
-                <a:graphic xmlns:a="http://schemas.openxmlformats.org/drawingml/2006/main">
-                  <a:graphicData uri="http://schemas.microsoft.com/office/word/2010/wordprocessingShape">
-                    <wps:wsp>
-                      <wps:cNvSpPr/>
-                      <wps:spPr>
-                        <a:xfrm>
-                          <a:off x="0" y="0"/>
-                          <a:ext cx="7277040" cy="4448160"/>
-                        </a:xfrm>
-                        <a:prstGeom prst="rect">
-                          <a:avLst/>
-                        </a:prstGeom>
-                        <a:solidFill>
-                          <a:srgbClr val="ffffff"/>
-                        </a:solidFill>
-                        <a:ln>
-                          <a:solidFill>
-                            <a:srgbClr val="000000"/>
-                          </a:solidFill>
-                        </a:ln>
-                      </wps:spPr>
-                      <wps:style>
-                        <a:lnRef idx="0"/>
-                        <a:fillRef idx="0"/>
-                        <a:effectRef idx="0"/>
-                        <a:fontRef idx="minor"/>
-                      </wps:style>
-                      <wps:bodyPr/>
-                    </wps:wsp>
-                  </a:graphicData>
-                </a:graphic>
-              </wp:anchor>
-            </w:drawing>
-          </mc:Choice>
-          <mc:Fallback>
-            <w:pict>
-              <v:rect id="shape_0" ID="Shape1" fillcolor="white" stroked="t" style="position:absolute;margin-left:-7.85pt;margin-top:4.65pt;width:572.95pt;height:350.2pt">
-                <w10:wrap type="none"/>
-                <v:fill o:detectmouseclick="t" color2="black"/>
-                <v:stroke color="black" joinstyle="round" endcap="flat"/>
-              </v:rect>
-            </w:pict>
-          </mc:Fallback>
-        </mc:AlternateContent>
-      </w:r>
-    </w:p>
-    <w:p>
-      <w:pPr>
-        <w:pStyle w:val="Normal"/>
-        <w:rPr>
-          <w:b/>
-          <w:b/>
-          <w:bCs/>
-          <w:sz w:val="18"/>
-          <w:szCs w:val="18"/>
-        </w:rPr>
-      </w:pPr>
-      <w:r>
-        <w:rPr>
-          <w:b/>
-          <w:bCs/>
-          <w:sz w:val="18"/>
-          <w:szCs w:val="18"/>
-        </w:rPr>
-        <w:t>Purpose of the EQA:</w:t>
-      </w:r>
-    </w:p>
-    <w:p>
-      <w:pPr>
-        <w:pStyle w:val="ListParagraph"/>
-        <w:numPr>
-          <w:ilvl w:val="0"/>
-          <w:numId w:val="3"/>
-        </w:numPr>
-        <w:spacing w:before="0" w:after="0"/>
-        <w:contextualSpacing/>
-        <w:rPr>
-          <w:sz w:val="18"/>
-          <w:szCs w:val="18"/>
-        </w:rPr>
-      </w:pPr>
-      <w:r>
-        <w:rPr>
-          <w:sz w:val="18"/>
-          <w:szCs w:val="18"/>
-        </w:rPr>
-        <w:t>Assess the accuracy of RSV sequencing.</w:t>
-      </w:r>
-    </w:p>
-    <w:p>
-      <w:pPr>
-        <w:pStyle w:val="ListParagraph"/>
-        <w:numPr>
-          <w:ilvl w:val="0"/>
-          <w:numId w:val="3"/>
-        </w:numPr>
-        <w:spacing w:before="0" w:after="0"/>
-        <w:contextualSpacing/>
-        <w:rPr>
-          <w:sz w:val="18"/>
-          <w:szCs w:val="18"/>
-        </w:rPr>
-      </w:pPr>
-      <w:r>
-        <w:rPr>
-          <w:sz w:val="18"/>
-          <w:szCs w:val="18"/>
-        </w:rPr>
-        <w:t>Measure the quality of viral sequencing.</w:t>
-      </w:r>
-    </w:p>
-    <w:p>
-      <w:pPr>
-        <w:pStyle w:val="Normal"/>
-        <w:ind w:left="462" w:hanging="0"/>
-        <w:rPr>
-          <w:sz w:val="18"/>
-          <w:szCs w:val="18"/>
-        </w:rPr>
-      </w:pPr>
-      <w:r>
-        <w:rPr>
-          <w:sz w:val="18"/>
-          <w:szCs w:val="18"/>
-        </w:rPr>
-      </w:r>
-    </w:p>
-    <w:p>
-      <w:pPr>
-        <w:pStyle w:val="Normal"/>
-        <w:rPr>
-          <w:sz w:val="18"/>
-          <w:szCs w:val="18"/>
-        </w:rPr>
-      </w:pPr>
-      <w:r>
-        <w:rPr>
-          <w:sz w:val="18"/>
-          <w:szCs w:val="18"/>
-        </w:rPr>
-        <w:t>Appendix 1 provides a summary of the procedures for specimen preparation, data submission, and analysis, along with details on result validation, quality metrics, and laboratory compliance.</w:t>
-      </w:r>
-    </w:p>
-    <w:p>
-      <w:pPr>
-        <w:pStyle w:val="Normal"/>
-        <w:rPr>
-          <w:sz w:val="18"/>
-          <w:szCs w:val="18"/>
-        </w:rPr>
-      </w:pPr>
-      <w:r>
-        <w:rPr>
-          <w:sz w:val="18"/>
-          <w:szCs w:val="18"/>
-        </w:rPr>
-      </w:r>
-    </w:p>
-    <w:p>
-      <w:pPr>
-        <w:pStyle w:val="Normal"/>
-        <w:rPr>
-          <w:sz w:val="18"/>
-          <w:szCs w:val="18"/>
-        </w:rPr>
-      </w:pPr>
-      <w:r>
-        <w:rPr>
-          <w:sz w:val="18"/>
-          <w:szCs w:val="18"/>
-        </w:rPr>
-        <w:t xml:space="preserve">Specimens for this EQA were distributed by UK NEQAS Microbiology as part of the WHO Molecular Detection of RSV Distribution 5791. Specimens with detectable virus are either sequenced in-house or sent to a reference laboratory following routine procedures. </w:t>
-      </w:r>
-    </w:p>
-    <w:p>
-      <w:pPr>
-        <w:pStyle w:val="Normal"/>
-        <w:rPr>
-          <w:sz w:val="18"/>
-          <w:szCs w:val="18"/>
-        </w:rPr>
-      </w:pPr>
-      <w:r>
-        <w:rPr>
-          <w:sz w:val="18"/>
-          <w:szCs w:val="18"/>
-        </w:rPr>
-      </w:r>
-    </w:p>
-    <w:p>
-      <w:pPr>
-        <w:pStyle w:val="Normal"/>
-        <w:rPr>
-          <w:sz w:val="18"/>
-          <w:szCs w:val="18"/>
-        </w:rPr>
-      </w:pPr>
-      <w:r>
-        <w:rPr>
-          <w:sz w:val="18"/>
-          <w:szCs w:val="18"/>
-        </w:rPr>
-        <w:t xml:space="preserve">As part of the sequencing result submission, participants complete a survey on sequencing technology. FASTA, FASTQ and/or BAM files are evaluated for sequencing quality metrics, including read coverage and accuracy based on the comparison to GISAID reference sequences </w:t>
-      </w:r>
-      <w:r>
-        <w:rPr>
-          <w:iCs/>
-          <w:sz w:val="18"/>
-          <w:szCs w:val="18"/>
-        </w:rPr>
-        <w:t xml:space="preserve">EPI_ISL_412866 (RSV A) or </w:t>
-      </w:r>
-      <w:r>
-        <w:rPr>
-          <w:rFonts w:ascii="Arial;sans-serif" w:hAnsi="Arial;sans-serif"/>
-          <w:iCs/>
-          <w:sz w:val="18"/>
-          <w:szCs w:val="18"/>
-          <w:lang w:val="en-US"/>
-        </w:rPr>
-        <w:t xml:space="preserve">EPI_ISL_1653999 (RSV B) </w:t>
-      </w:r>
-      <w:r>
-        <w:rPr>
-          <w:sz w:val="18"/>
-          <w:szCs w:val="18"/>
-        </w:rPr>
-        <w:t xml:space="preserve">(see Appendix 1 for definitions). </w:t>
-      </w:r>
-    </w:p>
-    <w:p>
-      <w:pPr>
-        <w:pStyle w:val="Normal"/>
-        <w:rPr>
-          <w:sz w:val="18"/>
-          <w:szCs w:val="18"/>
-        </w:rPr>
-      </w:pPr>
-      <w:r>
-        <w:rPr>
-          <w:sz w:val="18"/>
-          <w:szCs w:val="18"/>
-        </w:rPr>
-        <w:t>Each participant receives a report outlining the comparison to: 1-a reference lab which sequenced the distributed samples, and 2-against the aggregated results submitted by other participants.</w:t>
-      </w:r>
-    </w:p>
-    <w:p>
-      <w:pPr>
-        <w:pStyle w:val="Normal"/>
-        <w:rPr>
-          <w:sz w:val="18"/>
-          <w:szCs w:val="18"/>
-        </w:rPr>
-      </w:pPr>
-      <w:r>
-        <w:rPr>
-          <w:sz w:val="18"/>
-          <w:szCs w:val="18"/>
-        </w:rPr>
-        <w:t>Additionally, the comparison to GISAID reference sequences enables lineage assignment of the submitted sequence data using Nextclade (</w:t>
-      </w:r>
-      <w:hyperlink r:id="rId2">
-        <w:r>
-          <w:rPr>
-            <w:rStyle w:val="InternetLink"/>
-            <w:sz w:val="18"/>
-            <w:szCs w:val="18"/>
-          </w:rPr>
-          <w:t>https://clades.nextstrain.org/dataset</w:t>
-        </w:r>
-      </w:hyperlink>
-      <w:r>
-        <w:rPr>
-          <w:sz w:val="18"/>
-          <w:szCs w:val="18"/>
-        </w:rPr>
-        <w:t>).</w:t>
-      </w:r>
-    </w:p>
-    <w:p>
-      <w:pPr>
-        <w:pStyle w:val="Normal"/>
-        <w:rPr>
-          <w:sz w:val="18"/>
-          <w:szCs w:val="18"/>
-        </w:rPr>
-      </w:pPr>
-      <w:r>
-        <w:rPr>
-          <w:sz w:val="18"/>
-          <w:szCs w:val="18"/>
-        </w:rPr>
-      </w:r>
-    </w:p>
-    <w:p>
-      <w:pPr>
-        <w:pStyle w:val="Normal"/>
-        <w:rPr>
-          <w:sz w:val="18"/>
-          <w:szCs w:val="18"/>
-        </w:rPr>
-      </w:pPr>
-      <w:r>
-        <w:rPr>
-          <w:sz w:val="18"/>
-          <w:szCs w:val="18"/>
-        </w:rPr>
-      </w:r>
-    </w:p>
-    <w:p>
-      <w:pPr>
-        <w:pStyle w:val="Normal"/>
-        <w:rPr>
-          <w:sz w:val="18"/>
-          <w:szCs w:val="18"/>
-        </w:rPr>
-      </w:pPr>
-      <w:r>
-        <w:rPr>
-          <w:sz w:val="18"/>
-          <w:szCs w:val="18"/>
-        </w:rPr>
-        <w:t>A total of 79 specimen sets were distributed with 75 (94.9%) participants returning results within the specified period. Overall performance for this distribution was excellent with 90.8% of participants returning the intended result for the detection of RSV part, whilst 89.9% of participants returned a correct result for the RSV typing part of the EQA.</w:t>
-      </w:r>
-    </w:p>
-    <w:p>
-      <w:pPr>
-        <w:pStyle w:val="Normal"/>
-        <w:rPr>
-          <w:sz w:val="18"/>
-          <w:szCs w:val="18"/>
-        </w:rPr>
-      </w:pPr>
-      <w:r>
-        <w:rPr>
-          <w:sz w:val="18"/>
-          <w:szCs w:val="18"/>
-        </w:rPr>
-        <w:t xml:space="preserve">In the Figures on page 3 and subsequent pages results are presented for the different  Quality Metrics </w:t>
-      </w:r>
-    </w:p>
-    <w:p>
-      <w:pPr>
-        <w:pStyle w:val="Normal"/>
-        <w:rPr>
-          <w:sz w:val="18"/>
-          <w:szCs w:val="18"/>
-        </w:rPr>
-      </w:pPr>
-      <w:r>
-        <w:rPr>
-          <w:sz w:val="18"/>
-          <w:szCs w:val="18"/>
-        </w:rPr>
-        <w:t xml:space="preserve">Turn around time: The time taken to report your results was 11-days. This information is provided for your own use and does not form part of your </w:t>
-      </w:r>
-    </w:p>
-    <w:p>
-      <w:pPr>
-        <w:pStyle w:val="Normal"/>
-        <w:rPr>
-          <w:sz w:val="18"/>
-          <w:szCs w:val="18"/>
-        </w:rPr>
-      </w:pPr>
-      <w:r>
-        <w:rPr>
-          <w:sz w:val="18"/>
-          <w:szCs w:val="18"/>
-        </w:rPr>
-      </w:r>
-    </w:p>
-    <w:p>
-      <w:pPr>
-        <w:pStyle w:val="Normal"/>
-        <w:rPr>
-          <w:sz w:val="18"/>
-          <w:szCs w:val="18"/>
-        </w:rPr>
-      </w:pPr>
-      <w:r>
-        <w:rPr>
-          <w:b/>
-          <w:bCs/>
-          <w:sz w:val="18"/>
-          <w:szCs w:val="18"/>
-        </w:rPr>
-        <w:t>Enquiries:</w:t>
-      </w:r>
-      <w:r>
-        <w:rPr>
-          <w:sz w:val="18"/>
-          <w:szCs w:val="18"/>
-        </w:rPr>
-        <w:t xml:space="preserve"> Pre-distribution test results are available should you experience a technical failure and wish to discuss the results. Written enquiries about this distribution should be addressed to Dr Sanjiv Rughooputh at the email address below.</w:t>
-      </w:r>
-    </w:p>
-    <w:p>
-      <w:pPr>
-        <w:pStyle w:val="Normal"/>
-        <w:rPr>
-          <w:sz w:val="18"/>
-          <w:szCs w:val="18"/>
-        </w:rPr>
-      </w:pPr>
-      <w:r>
-        <w:rPr>
-          <w:sz w:val="18"/>
-          <w:szCs w:val="18"/>
-        </w:rPr>
-      </w:r>
-    </w:p>
-    <w:p>
-      <w:pPr>
-        <w:pStyle w:val="Normal"/>
-        <w:rPr>
-          <w:sz w:val="18"/>
-          <w:szCs w:val="18"/>
-        </w:rPr>
-      </w:pPr>
-      <w:r>
-        <w:rPr>
-          <w:b/>
-          <w:bCs/>
-          <w:sz w:val="18"/>
-          <w:szCs w:val="18"/>
-        </w:rPr>
-        <w:t>Acknowledgements:</w:t>
-      </w:r>
-      <w:r>
-        <w:rPr>
-          <w:sz w:val="18"/>
-          <w:szCs w:val="18"/>
-        </w:rPr>
-        <w:t xml:space="preserve"> We would like to thank NICD, VIDRL and UKHSA for the provision of clinical isolates, UKHSA Manchester, VRD, Micropathology Ltd for their kind assistance with pre-distribution tests, and Cranfield University for bioinformatics analysis.</w:t>
-      </w:r>
-    </w:p>
-    <w:p>
-      <w:pPr>
-        <w:pStyle w:val="Normal"/>
-        <w:rPr>
-          <w:sz w:val="18"/>
-          <w:szCs w:val="18"/>
-        </w:rPr>
-      </w:pPr>
-      <w:r>
         <w:rPr/>
       </w:r>
     </w:p>
     <w:sectPr>
-      <w:headerReference w:type="default" r:id="rId3"/>
-      <w:footerReference w:type="default" r:id="rId4"/>
+      <w:headerReference w:type="default" r:id="rId2"/>
+      <w:footerReference w:type="default" r:id="rId3"/>
       <w:type w:val="nextPage"/>
       <w:pgSz w:w="12240" w:h="15840"/>
       <w:pgMar w:left="562" w:right="562" w:header="720" w:top="778" w:footer="0" w:bottom="562" w:gutter="0"/>
@@ -507,7 +40,7 @@
         <w:docPartGallery w:val="Page Numbers (Bottom of Page)"/>
         <w:docPartUnique w:val="true"/>
       </w:docPartObj>
-      <w:id w:val="876482950"/>
+      <w:id w:val="1835582539"/>
     </w:sdtPr>
     <w:sdtContent>
       <w:p>
@@ -553,7 +86,9 @@
         <w:p>
           <w:pPr>
             <w:pStyle w:val="Footer"/>
-            <w:rPr/>
+            <w:rPr>
+              <w:color w:val="08729E"/>
+            </w:rPr>
           </w:pPr>
           <w:r>
             <w:rPr/>
@@ -561,7 +96,7 @@
               <wp:inline distT="0" distB="0" distL="0" distR="0">
                 <wp:extent cx="411480" cy="400050"/>
                 <wp:effectExtent l="0" t="0" r="0" b="0"/>
-                <wp:docPr id="3" name="Image1" descr=""/>
+                <wp:docPr id="2" name="Image1" descr=""/>
                 <wp:cNvGraphicFramePr>
                   <a:graphicFrameLocks xmlns:a="http://schemas.openxmlformats.org/drawingml/2006/main" noChangeAspect="1"/>
                 </wp:cNvGraphicFramePr>
@@ -569,7 +104,7 @@
                   <a:graphicData uri="http://schemas.openxmlformats.org/drawingml/2006/picture">
                     <pic:pic xmlns:pic="http://schemas.openxmlformats.org/drawingml/2006/picture">
                       <pic:nvPicPr>
-                        <pic:cNvPr id="3" name="Image1" descr=""/>
+                        <pic:cNvPr id="2" name="Image1" descr=""/>
                         <pic:cNvPicPr>
                           <a:picLocks noChangeAspect="1" noChangeArrowheads="1"/>
                         </pic:cNvPicPr>
@@ -607,17 +142,15 @@
           <w:pPr>
             <w:pStyle w:val="Footer"/>
             <w:rPr>
-              <w:color w:val="4F81BD"/>
+              <w:color w:val="08729E"/>
+            </w:rPr>
+          </w:pPr>
+          <w:r>
+            <w:rPr>
+              <w:color w:val="08729E"/>
               <w:sz w:val="16"/>
               <w:szCs w:val="16"/>
             </w:rPr>
-          </w:pPr>
-          <w:r>
-            <w:rPr>
-              <w:color w:val="4F81BD"/>
-              <w:sz w:val="16"/>
-              <w:szCs w:val="16"/>
-            </w:rPr>
             <w:t>Operated by UK Health Security Agency</w:t>
           </w:r>
         </w:p>
@@ -625,134 +158,121 @@
           <w:pPr>
             <w:pStyle w:val="Footer"/>
             <w:rPr>
-              <w:color w:val="4F81BD"/>
+              <w:color w:val="08729E"/>
+            </w:rPr>
+          </w:pPr>
+          <w:r>
+            <w:rPr>
+              <w:color w:val="08729E"/>
               <w:sz w:val="16"/>
               <w:szCs w:val="16"/>
               <w:lang w:val="fr-FR"/>
             </w:rPr>
-          </w:pPr>
-          <w:r>
-            <w:rPr>
-              <w:color w:val="4F81BD"/>
+            <w:t>61 Colindale Avenue</w:t>
+          </w:r>
+        </w:p>
+        <w:p>
+          <w:pPr>
+            <w:pStyle w:val="Footer"/>
+            <w:rPr>
               <w:sz w:val="16"/>
               <w:szCs w:val="16"/>
               <w:lang w:val="fr-FR"/>
             </w:rPr>
-            <w:t>61 Colindale Avenue</w:t>
-          </w:r>
-        </w:p>
-        <w:p>
-          <w:pPr>
-            <w:pStyle w:val="Footer"/>
-            <w:rPr>
-              <w:color w:val="4F81BD"/>
+          </w:pPr>
+          <w:r>
+            <w:rPr>
+              <w:color w:val="08729E"/>
               <w:sz w:val="16"/>
               <w:szCs w:val="16"/>
               <w:lang w:val="fr-FR"/>
             </w:rPr>
-          </w:pPr>
-          <w:r>
-            <w:rPr>
-              <w:color w:val="4F81BD"/>
+            <w:t>Colindale</w:t>
+          </w:r>
+        </w:p>
+        <w:p>
+          <w:pPr>
+            <w:pStyle w:val="Footer"/>
+            <w:rPr>
               <w:sz w:val="16"/>
               <w:szCs w:val="16"/>
               <w:lang w:val="fr-FR"/>
             </w:rPr>
-            <w:t>Colindale</w:t>
-          </w:r>
-        </w:p>
-        <w:p>
-          <w:pPr>
-            <w:pStyle w:val="Footer"/>
-            <w:rPr>
-              <w:color w:val="4F81BD"/>
+          </w:pPr>
+          <w:r>
+            <w:rPr>
+              <w:color w:val="08729E"/>
               <w:sz w:val="16"/>
               <w:szCs w:val="16"/>
               <w:lang w:val="fr-FR"/>
             </w:rPr>
-          </w:pPr>
-          <w:r>
-            <w:rPr>
-              <w:color w:val="4F81BD"/>
+            <w:t>London NW9 5EQ</w:t>
+          </w:r>
+        </w:p>
+      </w:tc>
+      <w:tc>
+        <w:tcPr>
+          <w:tcW w:w="7030" w:type="dxa"/>
+          <w:tcBorders/>
+        </w:tcPr>
+        <w:p>
+          <w:pPr>
+            <w:pStyle w:val="Footer"/>
+            <w:rPr>
+              <w:color w:val="08729E"/>
+            </w:rPr>
+          </w:pPr>
+          <w:r>
+            <w:rPr>
+              <w:color w:val="08729E"/>
               <w:sz w:val="16"/>
               <w:szCs w:val="16"/>
-              <w:lang w:val="fr-FR"/>
-            </w:rPr>
-            <w:t>London NW9 5EQ</w:t>
-          </w:r>
-        </w:p>
-      </w:tc>
-      <w:tc>
-        <w:tcPr>
-          <w:tcW w:w="7030" w:type="dxa"/>
-          <w:tcBorders/>
-        </w:tcPr>
+            </w:rPr>
+            <w:t>© Copyright. The data in UK NEQAS reports are confidential. Participants must consult the Scheme Organiser before quoting data from the scheme.</w:t>
+          </w:r>
+        </w:p>
         <w:p>
           <w:pPr>
             <w:pStyle w:val="Footer"/>
             <w:rPr>
-              <w:color w:val="4F81BD"/>
+              <w:color w:val="08729E"/>
+            </w:rPr>
+          </w:pPr>
+          <w:r>
+            <w:rPr>
+              <w:color w:val="08729E"/>
               <w:sz w:val="16"/>
               <w:szCs w:val="16"/>
             </w:rPr>
-          </w:pPr>
-          <w:r>
-            <w:rPr>
-              <w:color w:val="4F81BD"/>
+            <w:t>UK NEQAS for Microbiology</w:t>
+          </w:r>
+        </w:p>
+        <w:p>
+          <w:pPr>
+            <w:pStyle w:val="Footer"/>
+            <w:rPr>
+              <w:color w:val="08729E"/>
+            </w:rPr>
+          </w:pPr>
+          <w:r>
+            <w:rPr>
+              <w:color w:val="08729E"/>
               <w:sz w:val="16"/>
               <w:szCs w:val="16"/>
             </w:rPr>
-            <w:t>© Copyright. The data in UK NEQAS reports are confidential. Participants must consult the Scheme Organiser before quoting data from the scheme.</w:t>
+            <w:t>PO Box 63003</w:t>
           </w:r>
         </w:p>
         <w:p>
           <w:pPr>
             <w:pStyle w:val="Footer"/>
             <w:rPr>
-              <w:color w:val="4F81BD"/>
-              <w:sz w:val="16"/>
-              <w:szCs w:val="16"/>
-            </w:rPr>
-          </w:pPr>
-          <w:r>
-            <w:rPr>
-              <w:color w:val="4F81BD"/>
-              <w:sz w:val="16"/>
-              <w:szCs w:val="16"/>
-            </w:rPr>
-            <w:t>UK NEQAS for Microbiology</w:t>
-          </w:r>
-        </w:p>
-        <w:p>
-          <w:pPr>
-            <w:pStyle w:val="Footer"/>
-            <w:rPr>
-              <w:color w:val="4F81BD"/>
-              <w:sz w:val="16"/>
-              <w:szCs w:val="16"/>
-            </w:rPr>
-          </w:pPr>
-          <w:r>
-            <w:rPr>
-              <w:color w:val="4F81BD"/>
-              <w:sz w:val="16"/>
-              <w:szCs w:val="16"/>
-            </w:rPr>
-            <w:t>PO Box 63003</w:t>
-          </w:r>
-        </w:p>
-        <w:p>
-          <w:pPr>
-            <w:pStyle w:val="Footer"/>
-            <w:rPr>
-              <w:color w:val="4F81BD"/>
-              <w:sz w:val="16"/>
-              <w:szCs w:val="16"/>
-            </w:rPr>
-          </w:pPr>
-          <w:r>
-            <w:rPr>
-              <w:color w:val="4F81BD"/>
+              <w:color w:val="08729E"/>
+            </w:rPr>
+          </w:pPr>
+          <w:r>
+            <w:rPr>
+              <w:color w:val="08729E"/>
               <w:sz w:val="16"/>
               <w:szCs w:val="16"/>
             </w:rPr>
@@ -775,10 +295,14 @@
           <w:pPr>
             <w:pStyle w:val="Normal"/>
             <w:spacing w:lineRule="auto" w:line="276" w:before="0" w:after="200"/>
-            <w:rPr/>
-          </w:pPr>
-          <w:r>
-            <w:rPr/>
+            <w:rPr>
+              <w:color w:val="08729E"/>
+            </w:rPr>
+          </w:pPr>
+          <w:r>
+            <w:rPr>
+              <w:color w:val="08729E"/>
+            </w:rPr>
           </w:r>
         </w:p>
       </w:tc>
@@ -792,10 +316,14 @@
           <w:pPr>
             <w:pStyle w:val="Normal"/>
             <w:spacing w:lineRule="auto" w:line="276" w:before="0" w:after="200"/>
-            <w:rPr/>
-          </w:pPr>
-          <w:r>
-            <w:rPr/>
+            <w:rPr>
+              <w:color w:val="08729E"/>
+            </w:rPr>
+          </w:pPr>
+          <w:r>
+            <w:rPr>
+              <w:color w:val="08729E"/>
+            </w:rPr>
           </w:r>
         </w:p>
       </w:tc>
@@ -808,13 +336,15 @@
           <w:pPr>
             <w:pStyle w:val="Footer"/>
             <w:jc w:val="right"/>
-            <w:rPr/>
+            <w:rPr>
+              <w:color w:val="08729E"/>
+            </w:rPr>
           </w:pPr>
           <w:r>
             <w:rPr>
               <w:b/>
               <w:bCs/>
-              <w:color w:val="4F81BD"/>
+              <w:color w:val="08729E"/>
               <w:sz w:val="18"/>
               <w:szCs w:val="18"/>
             </w:rPr>
@@ -824,7 +354,7 @@
             <w:rPr>
               <w:b/>
               <w:bCs/>
-              <w:color w:val="4F81BD"/>
+              <w:color w:val="08729E"/>
               <w:sz w:val="18"/>
               <w:szCs w:val="18"/>
             </w:rPr>
@@ -836,7 +366,7 @@
               <w:b/>
               <w:szCs w:val="18"/>
               <w:bCs/>
-              <w:color w:val="4F81BD"/>
+              <w:color w:val="08729E"/>
             </w:rPr>
             <w:instrText> DATE \@"dd\/MM\/yyyy\ HH:mm" </w:instrText>
           </w:r>
@@ -846,7 +376,7 @@
               <w:b/>
               <w:szCs w:val="18"/>
               <w:bCs/>
-              <w:color w:val="4F81BD"/>
+              <w:color w:val="08729E"/>
             </w:rPr>
             <w:fldChar w:fldCharType="separate"/>
           </w:r>
@@ -856,9 +386,9 @@
               <w:b/>
               <w:szCs w:val="18"/>
               <w:bCs/>
-              <w:color w:val="4F81BD"/>
-            </w:rPr>
-            <w:t>27/02/2025 17:44</w:t>
+              <w:color w:val="08729E"/>
+            </w:rPr>
+            <w:t>02/03/2025 23:56</w:t>
           </w:r>
           <w:r>
             <w:rPr>
@@ -866,7 +396,7 @@
               <w:b/>
               <w:szCs w:val="18"/>
               <w:bCs/>
-              <w:color w:val="4F81BD"/>
+              <w:color w:val="08729E"/>
             </w:rPr>
             <w:fldChar w:fldCharType="end"/>
           </w:r>
@@ -946,7 +476,7 @@
               <wp:inline distT="0" distB="0" distL="0" distR="0">
                 <wp:extent cx="1606550" cy="833120"/>
                 <wp:effectExtent l="0" t="0" r="0" b="0"/>
-                <wp:docPr id="2" name="image2.jpeg" descr="A logo for an event&#10;&#10;AI-generated content may be incorrect."/>
+                <wp:docPr id="1" name="image2.jpeg" descr="A logo for an event&#10;&#10;AI-generated content may be incorrect."/>
                 <wp:cNvGraphicFramePr>
                   <a:graphicFrameLocks xmlns:a="http://schemas.openxmlformats.org/drawingml/2006/main" noChangeAspect="1"/>
                 </wp:cNvGraphicFramePr>
@@ -954,7 +484,7 @@
                   <a:graphicData uri="http://schemas.openxmlformats.org/drawingml/2006/picture">
                     <pic:pic xmlns:pic="http://schemas.openxmlformats.org/drawingml/2006/picture">
                       <pic:nvPicPr>
-                        <pic:cNvPr id="2" name="image2.jpeg" descr="A logo for an event&#10;&#10;AI-generated content may be incorrect."/>
+                        <pic:cNvPr id="1" name="image2.jpeg" descr="A logo for an event&#10;&#10;AI-generated content may be incorrect."/>
                         <pic:cNvPicPr>
                           <a:picLocks noChangeAspect="1" noChangeArrowheads="1"/>
                         </pic:cNvPicPr>
@@ -1626,413 +1156,6 @@
     </w:r>
   </w:p>
 </w:hdr>
-</file>
-
-<file path=word/numbering.xml><?xml version="1.0" encoding="utf-8"?>
-<w:numbering xmlns:w="http://schemas.openxmlformats.org/wordprocessingml/2006/main" xmlns:o="urn:schemas-microsoft-com:office:office" xmlns:r="http://schemas.openxmlformats.org/officeDocument/2006/relationships" xmlns:v="urn:schemas-microsoft-com:vml">
-  <w:abstractNum w:abstractNumId="1">
-    <w:lvl w:ilvl="0">
-      <w:start w:val="1"/>
-      <w:numFmt w:val="none"/>
-      <w:suff w:val="nothing"/>
-      <w:lvlText w:val=""/>
-      <w:lvlJc w:val="left"/>
-      <w:pPr>
-        <w:tabs>
-          <w:tab w:val="num" w:pos="0"/>
-        </w:tabs>
-        <w:ind w:left="0" w:hanging="0"/>
-      </w:pPr>
-    </w:lvl>
-    <w:lvl w:ilvl="1">
-      <w:start w:val="1"/>
-      <w:numFmt w:val="none"/>
-      <w:suff w:val="nothing"/>
-      <w:lvlText w:val=""/>
-      <w:lvlJc w:val="left"/>
-      <w:pPr>
-        <w:tabs>
-          <w:tab w:val="num" w:pos="0"/>
-        </w:tabs>
-        <w:ind w:left="0" w:hanging="0"/>
-      </w:pPr>
-    </w:lvl>
-    <w:lvl w:ilvl="2">
-      <w:start w:val="1"/>
-      <w:numFmt w:val="none"/>
-      <w:suff w:val="nothing"/>
-      <w:lvlText w:val=""/>
-      <w:lvlJc w:val="left"/>
-      <w:pPr>
-        <w:tabs>
-          <w:tab w:val="num" w:pos="0"/>
-        </w:tabs>
-        <w:ind w:left="0" w:hanging="0"/>
-      </w:pPr>
-    </w:lvl>
-    <w:lvl w:ilvl="3">
-      <w:start w:val="1"/>
-      <w:numFmt w:val="none"/>
-      <w:suff w:val="nothing"/>
-      <w:lvlText w:val=""/>
-      <w:lvlJc w:val="left"/>
-      <w:pPr>
-        <w:tabs>
-          <w:tab w:val="num" w:pos="0"/>
-        </w:tabs>
-        <w:ind w:left="0" w:hanging="0"/>
-      </w:pPr>
-    </w:lvl>
-    <w:lvl w:ilvl="4">
-      <w:start w:val="1"/>
-      <w:numFmt w:val="none"/>
-      <w:suff w:val="nothing"/>
-      <w:lvlText w:val=""/>
-      <w:lvlJc w:val="left"/>
-      <w:pPr>
-        <w:tabs>
-          <w:tab w:val="num" w:pos="0"/>
-        </w:tabs>
-        <w:ind w:left="0" w:hanging="0"/>
-      </w:pPr>
-    </w:lvl>
-    <w:lvl w:ilvl="5">
-      <w:start w:val="1"/>
-      <w:numFmt w:val="none"/>
-      <w:suff w:val="nothing"/>
-      <w:lvlText w:val=""/>
-      <w:lvlJc w:val="left"/>
-      <w:pPr>
-        <w:tabs>
-          <w:tab w:val="num" w:pos="0"/>
-        </w:tabs>
-        <w:ind w:left="0" w:hanging="0"/>
-      </w:pPr>
-    </w:lvl>
-    <w:lvl w:ilvl="6">
-      <w:start w:val="1"/>
-      <w:numFmt w:val="none"/>
-      <w:suff w:val="nothing"/>
-      <w:lvlText w:val=""/>
-      <w:lvlJc w:val="left"/>
-      <w:pPr>
-        <w:tabs>
-          <w:tab w:val="num" w:pos="0"/>
-        </w:tabs>
-        <w:ind w:left="0" w:hanging="0"/>
-      </w:pPr>
-    </w:lvl>
-    <w:lvl w:ilvl="7">
-      <w:start w:val="1"/>
-      <w:numFmt w:val="none"/>
-      <w:suff w:val="nothing"/>
-      <w:lvlText w:val=""/>
-      <w:lvlJc w:val="left"/>
-      <w:pPr>
-        <w:tabs>
-          <w:tab w:val="num" w:pos="0"/>
-        </w:tabs>
-        <w:ind w:left="0" w:hanging="0"/>
-      </w:pPr>
-    </w:lvl>
-    <w:lvl w:ilvl="8">
-      <w:start w:val="1"/>
-      <w:numFmt w:val="none"/>
-      <w:suff w:val="nothing"/>
-      <w:lvlText w:val=""/>
-      <w:lvlJc w:val="left"/>
-      <w:pPr>
-        <w:tabs>
-          <w:tab w:val="num" w:pos="0"/>
-        </w:tabs>
-        <w:ind w:left="0" w:hanging="0"/>
-      </w:pPr>
-    </w:lvl>
-  </w:abstractNum>
-  <w:abstractNum w:abstractNumId="2">
-    <w:lvl w:ilvl="0">
-      <w:start w:val="1"/>
-      <w:numFmt w:val="bullet"/>
-      <w:lvlText w:val=""/>
-      <w:lvlJc w:val="left"/>
-      <w:pPr>
-        <w:tabs>
-          <w:tab w:val="num" w:pos="227"/>
-        </w:tabs>
-        <w:ind w:left="227" w:hanging="227"/>
-      </w:pPr>
-      <w:rPr>
-        <w:rFonts w:ascii="Symbol" w:hAnsi="Symbol" w:cs="Symbol" w:hint="default"/>
-      </w:rPr>
-    </w:lvl>
-    <w:lvl w:ilvl="1">
-      <w:start w:val="1"/>
-      <w:numFmt w:val="bullet"/>
-      <w:lvlText w:val=""/>
-      <w:lvlJc w:val="left"/>
-      <w:pPr>
-        <w:tabs>
-          <w:tab w:val="num" w:pos="454"/>
-        </w:tabs>
-        <w:ind w:left="454" w:hanging="227"/>
-      </w:pPr>
-      <w:rPr>
-        <w:rFonts w:ascii="Symbol" w:hAnsi="Symbol" w:cs="Symbol" w:hint="default"/>
-      </w:rPr>
-    </w:lvl>
-    <w:lvl w:ilvl="2">
-      <w:start w:val="1"/>
-      <w:numFmt w:val="bullet"/>
-      <w:lvlText w:val=""/>
-      <w:lvlJc w:val="left"/>
-      <w:pPr>
-        <w:tabs>
-          <w:tab w:val="num" w:pos="680"/>
-        </w:tabs>
-        <w:ind w:left="680" w:hanging="227"/>
-      </w:pPr>
-      <w:rPr>
-        <w:rFonts w:ascii="Symbol" w:hAnsi="Symbol" w:cs="Symbol" w:hint="default"/>
-      </w:rPr>
-    </w:lvl>
-    <w:lvl w:ilvl="3">
-      <w:start w:val="1"/>
-      <w:numFmt w:val="bullet"/>
-      <w:lvlText w:val=""/>
-      <w:lvlJc w:val="left"/>
-      <w:pPr>
-        <w:tabs>
-          <w:tab w:val="num" w:pos="907"/>
-        </w:tabs>
-        <w:ind w:left="907" w:hanging="227"/>
-      </w:pPr>
-      <w:rPr>
-        <w:rFonts w:ascii="Symbol" w:hAnsi="Symbol" w:cs="Symbol" w:hint="default"/>
-      </w:rPr>
-    </w:lvl>
-    <w:lvl w:ilvl="4">
-      <w:start w:val="1"/>
-      <w:numFmt w:val="bullet"/>
-      <w:lvlText w:val=""/>
-      <w:lvlJc w:val="left"/>
-      <w:pPr>
-        <w:tabs>
-          <w:tab w:val="num" w:pos="1134"/>
-        </w:tabs>
-        <w:ind w:left="1134" w:hanging="227"/>
-      </w:pPr>
-      <w:rPr>
-        <w:rFonts w:ascii="Symbol" w:hAnsi="Symbol" w:cs="Symbol" w:hint="default"/>
-      </w:rPr>
-    </w:lvl>
-    <w:lvl w:ilvl="5">
-      <w:start w:val="1"/>
-      <w:numFmt w:val="bullet"/>
-      <w:lvlText w:val=""/>
-      <w:lvlJc w:val="left"/>
-      <w:pPr>
-        <w:tabs>
-          <w:tab w:val="num" w:pos="1361"/>
-        </w:tabs>
-        <w:ind w:left="1361" w:hanging="227"/>
-      </w:pPr>
-      <w:rPr>
-        <w:rFonts w:ascii="Symbol" w:hAnsi="Symbol" w:cs="Symbol" w:hint="default"/>
-      </w:rPr>
-    </w:lvl>
-    <w:lvl w:ilvl="6">
-      <w:start w:val="1"/>
-      <w:numFmt w:val="bullet"/>
-      <w:lvlText w:val=""/>
-      <w:lvlJc w:val="left"/>
-      <w:pPr>
-        <w:tabs>
-          <w:tab w:val="num" w:pos="1587"/>
-        </w:tabs>
-        <w:ind w:left="1587" w:hanging="227"/>
-      </w:pPr>
-      <w:rPr>
-        <w:rFonts w:ascii="Symbol" w:hAnsi="Symbol" w:cs="Symbol" w:hint="default"/>
-      </w:rPr>
-    </w:lvl>
-    <w:lvl w:ilvl="7">
-      <w:start w:val="1"/>
-      <w:numFmt w:val="bullet"/>
-      <w:lvlText w:val=""/>
-      <w:lvlJc w:val="left"/>
-      <w:pPr>
-        <w:tabs>
-          <w:tab w:val="num" w:pos="1814"/>
-        </w:tabs>
-        <w:ind w:left="1814" w:hanging="227"/>
-      </w:pPr>
-      <w:rPr>
-        <w:rFonts w:ascii="Symbol" w:hAnsi="Symbol" w:cs="Symbol" w:hint="default"/>
-      </w:rPr>
-    </w:lvl>
-    <w:lvl w:ilvl="8">
-      <w:start w:val="1"/>
-      <w:numFmt w:val="bullet"/>
-      <w:lvlText w:val=""/>
-      <w:lvlJc w:val="left"/>
-      <w:pPr>
-        <w:tabs>
-          <w:tab w:val="num" w:pos="2041"/>
-        </w:tabs>
-        <w:ind w:left="2041" w:hanging="227"/>
-      </w:pPr>
-      <w:rPr>
-        <w:rFonts w:ascii="Symbol" w:hAnsi="Symbol" w:cs="Symbol" w:hint="default"/>
-      </w:rPr>
-    </w:lvl>
-  </w:abstractNum>
-  <w:abstractNum w:abstractNumId="3">
-    <w:lvl w:ilvl="0">
-      <w:start w:val="1"/>
-      <w:numFmt w:val="bullet"/>
-      <w:lvlText w:val=""/>
-      <w:lvlJc w:val="left"/>
-      <w:pPr>
-        <w:tabs>
-          <w:tab w:val="num" w:pos="0"/>
-        </w:tabs>
-        <w:ind w:left="720" w:hanging="360"/>
-      </w:pPr>
-      <w:rPr>
-        <w:rFonts w:ascii="Symbol" w:hAnsi="Symbol" w:cs="Symbol" w:hint="default"/>
-      </w:rPr>
-    </w:lvl>
-    <w:lvl w:ilvl="1">
-      <w:start w:val="1"/>
-      <w:numFmt w:val="bullet"/>
-      <w:lvlText w:val="o"/>
-      <w:lvlJc w:val="left"/>
-      <w:pPr>
-        <w:tabs>
-          <w:tab w:val="num" w:pos="0"/>
-        </w:tabs>
-        <w:ind w:left="1440" w:hanging="360"/>
-      </w:pPr>
-      <w:rPr>
-        <w:rFonts w:ascii="Courier New" w:hAnsi="Courier New" w:cs="Courier New" w:hint="default"/>
-      </w:rPr>
-    </w:lvl>
-    <w:lvl w:ilvl="2">
-      <w:start w:val="1"/>
-      <w:numFmt w:val="bullet"/>
-      <w:lvlText w:val=""/>
-      <w:lvlJc w:val="left"/>
-      <w:pPr>
-        <w:tabs>
-          <w:tab w:val="num" w:pos="0"/>
-        </w:tabs>
-        <w:ind w:left="2160" w:hanging="360"/>
-      </w:pPr>
-      <w:rPr>
-        <w:rFonts w:ascii="Wingdings" w:hAnsi="Wingdings" w:cs="Wingdings" w:hint="default"/>
-      </w:rPr>
-    </w:lvl>
-    <w:lvl w:ilvl="3">
-      <w:start w:val="1"/>
-      <w:numFmt w:val="bullet"/>
-      <w:lvlText w:val=""/>
-      <w:lvlJc w:val="left"/>
-      <w:pPr>
-        <w:tabs>
-          <w:tab w:val="num" w:pos="0"/>
-        </w:tabs>
-        <w:ind w:left="2880" w:hanging="360"/>
-      </w:pPr>
-      <w:rPr>
-        <w:rFonts w:ascii="Symbol" w:hAnsi="Symbol" w:cs="Symbol" w:hint="default"/>
-      </w:rPr>
-    </w:lvl>
-    <w:lvl w:ilvl="4">
-      <w:start w:val="1"/>
-      <w:numFmt w:val="bullet"/>
-      <w:lvlText w:val="o"/>
-      <w:lvlJc w:val="left"/>
-      <w:pPr>
-        <w:tabs>
-          <w:tab w:val="num" w:pos="0"/>
-        </w:tabs>
-        <w:ind w:left="3600" w:hanging="360"/>
-      </w:pPr>
-      <w:rPr>
-        <w:rFonts w:ascii="Courier New" w:hAnsi="Courier New" w:cs="Courier New" w:hint="default"/>
-      </w:rPr>
-    </w:lvl>
-    <w:lvl w:ilvl="5">
-      <w:start w:val="1"/>
-      <w:numFmt w:val="bullet"/>
-      <w:lvlText w:val=""/>
-      <w:lvlJc w:val="left"/>
-      <w:pPr>
-        <w:tabs>
-          <w:tab w:val="num" w:pos="0"/>
-        </w:tabs>
-        <w:ind w:left="4320" w:hanging="360"/>
-      </w:pPr>
-      <w:rPr>
-        <w:rFonts w:ascii="Wingdings" w:hAnsi="Wingdings" w:cs="Wingdings" w:hint="default"/>
-      </w:rPr>
-    </w:lvl>
-    <w:lvl w:ilvl="6">
-      <w:start w:val="1"/>
-      <w:numFmt w:val="bullet"/>
-      <w:lvlText w:val=""/>
-      <w:lvlJc w:val="left"/>
-      <w:pPr>
-        <w:tabs>
-          <w:tab w:val="num" w:pos="0"/>
-        </w:tabs>
-        <w:ind w:left="5040" w:hanging="360"/>
-      </w:pPr>
-      <w:rPr>
-        <w:rFonts w:ascii="Symbol" w:hAnsi="Symbol" w:cs="Symbol" w:hint="default"/>
-      </w:rPr>
-    </w:lvl>
-    <w:lvl w:ilvl="7">
-      <w:start w:val="1"/>
-      <w:numFmt w:val="bullet"/>
-      <w:lvlText w:val="o"/>
-      <w:lvlJc w:val="left"/>
-      <w:pPr>
-        <w:tabs>
-          <w:tab w:val="num" w:pos="0"/>
-        </w:tabs>
-        <w:ind w:left="5760" w:hanging="360"/>
-      </w:pPr>
-      <w:rPr>
-        <w:rFonts w:ascii="Courier New" w:hAnsi="Courier New" w:cs="Courier New" w:hint="default"/>
-      </w:rPr>
-    </w:lvl>
-    <w:lvl w:ilvl="8">
-      <w:start w:val="1"/>
-      <w:numFmt w:val="bullet"/>
-      <w:lvlText w:val=""/>
-      <w:lvlJc w:val="left"/>
-      <w:pPr>
-        <w:tabs>
-          <w:tab w:val="num" w:pos="0"/>
-        </w:tabs>
-        <w:ind w:left="6480" w:hanging="360"/>
-      </w:pPr>
-      <w:rPr>
-        <w:rFonts w:ascii="Wingdings" w:hAnsi="Wingdings" w:cs="Wingdings" w:hint="default"/>
-      </w:rPr>
-    </w:lvl>
-  </w:abstractNum>
-  <w:num w:numId="1">
-    <w:abstractNumId w:val="1"/>
-  </w:num>
-  <w:num w:numId="2">
-    <w:abstractNumId w:val="2"/>
-  </w:num>
-  <w:num w:numId="3">
-    <w:abstractNumId w:val="3"/>
-  </w:num>
-</w:numbering>
 </file>
 
 <file path=word/styles.xml><?xml version="1.0" encoding="utf-8"?>
@@ -3110,10 +2233,6 @@
     <w:basedOn w:val="Normal"/>
     <w:qFormat/>
     <w:pPr>
-      <w:numPr>
-        <w:ilvl w:val="0"/>
-        <w:numId w:val="2"/>
-      </w:numPr>
       <w:outlineLvl w:val="0"/>
     </w:pPr>
     <w:rPr/>

</xml_diff>

<commit_message>
several updates introducing technical debt on the frontend
</commit_message>
<xml_diff>
--- a/services/web/project/static/templateV4.docx
+++ b/services/web/project/static/templateV4.docx
@@ -40,7 +40,7 @@
         <w:docPartGallery w:val="Page Numbers (Bottom of Page)"/>
         <w:docPartUnique w:val="true"/>
       </w:docPartObj>
-      <w:id w:val="1835582539"/>
+      <w:id w:val="1892884286"/>
     </w:sdtPr>
     <w:sdtContent>
       <w:p>
@@ -142,12 +142,12 @@
           <w:pPr>
             <w:pStyle w:val="Footer"/>
             <w:rPr>
-              <w:color w:val="08729E"/>
-            </w:rPr>
-          </w:pPr>
-          <w:r>
-            <w:rPr>
-              <w:color w:val="08729E"/>
+              <w:color w:val="00B0F0"/>
+            </w:rPr>
+          </w:pPr>
+          <w:r>
+            <w:rPr>
+              <w:color w:val="00B0F0"/>
               <w:sz w:val="16"/>
               <w:szCs w:val="16"/>
             </w:rPr>
@@ -158,12 +158,12 @@
           <w:pPr>
             <w:pStyle w:val="Footer"/>
             <w:rPr>
-              <w:color w:val="08729E"/>
-            </w:rPr>
-          </w:pPr>
-          <w:r>
-            <w:rPr>
-              <w:color w:val="08729E"/>
+              <w:color w:val="00B0F0"/>
+            </w:rPr>
+          </w:pPr>
+          <w:r>
+            <w:rPr>
+              <w:color w:val="00B0F0"/>
               <w:sz w:val="16"/>
               <w:szCs w:val="16"/>
               <w:lang w:val="fr-FR"/>
@@ -175,104 +175,100 @@
           <w:pPr>
             <w:pStyle w:val="Footer"/>
             <w:rPr>
+              <w:color w:val="00B0F0"/>
+            </w:rPr>
+          </w:pPr>
+          <w:r>
+            <w:rPr>
+              <w:color w:val="00B0F0"/>
               <w:sz w:val="16"/>
               <w:szCs w:val="16"/>
               <w:lang w:val="fr-FR"/>
             </w:rPr>
-          </w:pPr>
-          <w:r>
-            <w:rPr>
-              <w:color w:val="08729E"/>
+            <w:t>Colindale</w:t>
+          </w:r>
+        </w:p>
+        <w:p>
+          <w:pPr>
+            <w:pStyle w:val="Footer"/>
+            <w:rPr>
+              <w:color w:val="00B0F0"/>
+            </w:rPr>
+          </w:pPr>
+          <w:r>
+            <w:rPr>
+              <w:color w:val="00B0F0"/>
               <w:sz w:val="16"/>
               <w:szCs w:val="16"/>
               <w:lang w:val="fr-FR"/>
             </w:rPr>
-            <w:t>Colindale</w:t>
-          </w:r>
-        </w:p>
+            <w:t>London NW9 5EQ</w:t>
+          </w:r>
+        </w:p>
+      </w:tc>
+      <w:tc>
+        <w:tcPr>
+          <w:tcW w:w="7030" w:type="dxa"/>
+          <w:tcBorders/>
+        </w:tcPr>
         <w:p>
           <w:pPr>
             <w:pStyle w:val="Footer"/>
             <w:rPr>
+              <w:color w:val="00B0F0"/>
+            </w:rPr>
+          </w:pPr>
+          <w:r>
+            <w:rPr>
+              <w:color w:val="00B0F0"/>
               <w:sz w:val="16"/>
               <w:szCs w:val="16"/>
-              <w:lang w:val="fr-FR"/>
-            </w:rPr>
-          </w:pPr>
-          <w:r>
-            <w:rPr>
-              <w:color w:val="08729E"/>
+            </w:rPr>
+            <w:t>© Copyright. The data in UK NEQAS reports are confidential. Participants must consult the Scheme Organiser before quoting data from the scheme.</w:t>
+          </w:r>
+        </w:p>
+        <w:p>
+          <w:pPr>
+            <w:pStyle w:val="Footer"/>
+            <w:rPr>
+              <w:color w:val="00B0F0"/>
+            </w:rPr>
+          </w:pPr>
+          <w:r>
+            <w:rPr>
+              <w:color w:val="00B0F0"/>
               <w:sz w:val="16"/>
               <w:szCs w:val="16"/>
-              <w:lang w:val="fr-FR"/>
-            </w:rPr>
-            <w:t>London NW9 5EQ</w:t>
-          </w:r>
-        </w:p>
-      </w:tc>
-      <w:tc>
-        <w:tcPr>
-          <w:tcW w:w="7030" w:type="dxa"/>
-          <w:tcBorders/>
-        </w:tcPr>
+            </w:rPr>
+            <w:t>UK NEQAS for Microbiology</w:t>
+          </w:r>
+        </w:p>
         <w:p>
           <w:pPr>
             <w:pStyle w:val="Footer"/>
             <w:rPr>
-              <w:color w:val="08729E"/>
-            </w:rPr>
-          </w:pPr>
-          <w:r>
-            <w:rPr>
-              <w:color w:val="08729E"/>
+              <w:color w:val="00B0F0"/>
+            </w:rPr>
+          </w:pPr>
+          <w:r>
+            <w:rPr>
+              <w:color w:val="00B0F0"/>
               <w:sz w:val="16"/>
               <w:szCs w:val="16"/>
             </w:rPr>
-            <w:t>© Copyright. The data in UK NEQAS reports are confidential. Participants must consult the Scheme Organiser before quoting data from the scheme.</w:t>
+            <w:t>PO Box 63003</w:t>
           </w:r>
         </w:p>
         <w:p>
           <w:pPr>
             <w:pStyle w:val="Footer"/>
             <w:rPr>
-              <w:color w:val="08729E"/>
-            </w:rPr>
-          </w:pPr>
-          <w:r>
-            <w:rPr>
-              <w:color w:val="08729E"/>
-              <w:sz w:val="16"/>
-              <w:szCs w:val="16"/>
-            </w:rPr>
-            <w:t>UK NEQAS for Microbiology</w:t>
-          </w:r>
-        </w:p>
-        <w:p>
-          <w:pPr>
-            <w:pStyle w:val="Footer"/>
-            <w:rPr>
-              <w:color w:val="08729E"/>
-            </w:rPr>
-          </w:pPr>
-          <w:r>
-            <w:rPr>
-              <w:color w:val="08729E"/>
-              <w:sz w:val="16"/>
-              <w:szCs w:val="16"/>
-            </w:rPr>
-            <w:t>PO Box 63003</w:t>
-          </w:r>
-        </w:p>
-        <w:p>
-          <w:pPr>
-            <w:pStyle w:val="Footer"/>
-            <w:rPr>
-              <w:color w:val="08729E"/>
-            </w:rPr>
-          </w:pPr>
-          <w:r>
-            <w:rPr>
-              <w:color w:val="08729E"/>
+              <w:color w:val="00B0F0"/>
+            </w:rPr>
+          </w:pPr>
+          <w:r>
+            <w:rPr>
+              <w:color w:val="00B0F0"/>
               <w:sz w:val="16"/>
               <w:szCs w:val="16"/>
             </w:rPr>
@@ -317,12 +313,12 @@
             <w:pStyle w:val="Normal"/>
             <w:spacing w:lineRule="auto" w:line="276" w:before="0" w:after="200"/>
             <w:rPr>
-              <w:color w:val="08729E"/>
-            </w:rPr>
-          </w:pPr>
-          <w:r>
-            <w:rPr>
-              <w:color w:val="08729E"/>
+              <w:color w:val="00B0F0"/>
+            </w:rPr>
+          </w:pPr>
+          <w:r>
+            <w:rPr>
+              <w:color w:val="00B0F0"/>
             </w:rPr>
           </w:r>
         </w:p>
@@ -337,14 +333,14 @@
             <w:pStyle w:val="Footer"/>
             <w:jc w:val="right"/>
             <w:rPr>
-              <w:color w:val="08729E"/>
+              <w:color w:val="00B0F0"/>
             </w:rPr>
           </w:pPr>
           <w:r>
             <w:rPr>
               <w:b/>
               <w:bCs/>
-              <w:color w:val="08729E"/>
+              <w:color w:val="00B0F0"/>
               <w:sz w:val="18"/>
               <w:szCs w:val="18"/>
             </w:rPr>
@@ -354,7 +350,7 @@
             <w:rPr>
               <w:b/>
               <w:bCs/>
-              <w:color w:val="08729E"/>
+              <w:color w:val="00B0F0"/>
               <w:sz w:val="18"/>
               <w:szCs w:val="18"/>
             </w:rPr>
@@ -366,7 +362,7 @@
               <w:b/>
               <w:szCs w:val="18"/>
               <w:bCs/>
-              <w:color w:val="08729E"/>
+              <w:color w:val="00B0F0"/>
             </w:rPr>
             <w:instrText> DATE \@"dd\/MM\/yyyy\ HH:mm" </w:instrText>
           </w:r>
@@ -376,7 +372,7 @@
               <w:b/>
               <w:szCs w:val="18"/>
               <w:bCs/>
-              <w:color w:val="08729E"/>
+              <w:color w:val="00B0F0"/>
             </w:rPr>
             <w:fldChar w:fldCharType="separate"/>
           </w:r>
@@ -386,9 +382,9 @@
               <w:b/>
               <w:szCs w:val="18"/>
               <w:bCs/>
-              <w:color w:val="08729E"/>
-            </w:rPr>
-            <w:t>02/03/2025 23:56</w:t>
+              <w:color w:val="00B0F0"/>
+            </w:rPr>
+            <w:t>30/03/2025 17:40</w:t>
           </w:r>
           <w:r>
             <w:rPr>
@@ -396,7 +392,7 @@
               <w:b/>
               <w:szCs w:val="18"/>
               <w:bCs/>
-              <w:color w:val="08729E"/>
+              <w:color w:val="00B0F0"/>
             </w:rPr>
             <w:fldChar w:fldCharType="end"/>
           </w:r>

</xml_diff>